<commit_message>
wrote a bunch of functions test now
</commit_message>
<xml_diff>
--- a/writeup/report.docx
+++ b/writeup/report.docx
@@ -553,12 +553,20 @@
         </w:rPr>
         <w:t xml:space="preserve">where </w:t>
       </w:r>
+      <w:proofErr w:type="gramStart"/>
       <m:oMath>
         <m:r>
           <w:rPr>
             <w:rFonts w:ascii="Cambria Math" w:hAnsi="Cambria Math"/>
           </w:rPr>
-          <m:t>F(i, j)</m:t>
+          <m:t>F(</m:t>
+        </m:r>
+        <w:proofErr w:type="gramEnd"/>
+        <m:r>
+          <w:rPr>
+            <w:rFonts w:ascii="Cambria Math" w:hAnsi="Cambria Math"/>
+          </w:rPr>
+          <m:t>i, j)</m:t>
         </m:r>
       </m:oMath>
       <w:r>
@@ -2936,7 +2944,25 @@
           <w:kern w:val="0"/>
           <w:lang w:eastAsia="zh-CN"/>
         </w:rPr>
-        <w:t>GOP -&gt; [GOP + log[min(N,M)]] * (average residue mismatch score) * (per cent identity scaling factor) where N, M are the lengths of the two sequences. Gap extension penalties are altered based on the lengths of the sequences so that there are not too many gaps in the shorter sequence as such: GEP -&gt;</w:t>
+        <w:t>GOP -&gt; [GOP + log[min(</w:t>
+      </w:r>
+      <w:proofErr w:type="gramStart"/>
+      <w:r>
+        <w:rPr>
+          <w:rFonts w:ascii="Times New Roman" w:eastAsia="Times New Roman" w:hAnsi="Times New Roman" w:cs="Times New Roman"/>
+          <w:kern w:val="0"/>
+          <w:lang w:eastAsia="zh-CN"/>
+        </w:rPr>
+        <w:t>N,M</w:t>
+      </w:r>
+      <w:proofErr w:type="gramEnd"/>
+      <w:r>
+        <w:rPr>
+          <w:rFonts w:ascii="Times New Roman" w:eastAsia="Times New Roman" w:hAnsi="Times New Roman" w:cs="Times New Roman"/>
+          <w:kern w:val="0"/>
+          <w:lang w:eastAsia="zh-CN"/>
+        </w:rPr>
+        <w:t>)]] * (average residue mismatch score) * (per cent identity scaling factor) where N, M are the lengths of the two sequences. Gap extension penalties are altered based on the lengths of the sequences so that there are not too many gaps in the shorter sequence as such: GEP -&gt;</w:t>
       </w:r>
       <w:r>
         <w:rPr>
@@ -3071,8 +3097,6 @@
       <w:r>
         <w:t xml:space="preserve"> (1)</w:t>
       </w:r>
-      <w:bookmarkStart w:id="0" w:name="_GoBack"/>
-      <w:bookmarkEnd w:id="0"/>
       <w:r>
         <w:t>. This is already implicitly taken care of by the guide tree constructed in the neighbor-join algorithm.</w:t>
       </w:r>
@@ -3292,7 +3316,29 @@
           <w:color w:val="313131"/>
           <w:kern w:val="0"/>
         </w:rPr>
-        <w:t>Biological Sequence Analysis: Probabalistic Models of Proteins and Nucleic Acids</w:t>
+        <w:t xml:space="preserve">Biological Sequence Analysis: </w:t>
+      </w:r>
+      <w:proofErr w:type="spellStart"/>
+      <w:r>
+        <w:rPr>
+          <w:rFonts w:cstheme="minorHAnsi"/>
+          <w:i/>
+          <w:iCs/>
+          <w:color w:val="313131"/>
+          <w:kern w:val="0"/>
+        </w:rPr>
+        <w:t>Probabalistic</w:t>
+      </w:r>
+      <w:proofErr w:type="spellEnd"/>
+      <w:r>
+        <w:rPr>
+          <w:rFonts w:cstheme="minorHAnsi"/>
+          <w:i/>
+          <w:iCs/>
+          <w:color w:val="313131"/>
+          <w:kern w:val="0"/>
+        </w:rPr>
+        <w:t xml:space="preserve"> Models of Proteins and Nucleic Acids</w:t>
       </w:r>
       <w:r>
         <w:rPr>
@@ -3307,6 +3353,11 @@
       <w:pPr>
         <w:pStyle w:val="TableFigure"/>
       </w:pPr>
+      <w:r>
+        <w:t>ftp://ftp.ncbi.nih.gov/blast/matrices/</w:t>
+      </w:r>
+      <w:bookmarkStart w:id="0" w:name="_GoBack"/>
+      <w:bookmarkEnd w:id="0"/>
     </w:p>
     <w:sectPr>
       <w:headerReference w:type="default" r:id="rId9"/>
@@ -3446,7 +3497,7 @@
         <w:rStyle w:val="Strong"/>
         <w:noProof/>
       </w:rPr>
-      <w:t>6</w:t>
+      <w:t>7</w:t>
     </w:r>
     <w:r>
       <w:rPr>
@@ -7096,9 +7147,9 @@
     <w:rsid w:val="005A07A0"/>
     <w:rsid w:val="005E3A2D"/>
     <w:rsid w:val="0062303B"/>
-    <w:rsid w:val="0089767D"/>
     <w:rsid w:val="00E459D4"/>
     <w:rsid w:val="00F364F0"/>
+    <w:rsid w:val="00FB7AD3"/>
   </w:rsids>
   <m:mathPr>
     <m:mathFont m:val="Cambria Math"/>
@@ -8064,7 +8115,7 @@
 </file>
 
 <file path=customXml/itemProps2.xml><?xml version="1.0" encoding="utf-8"?>
-<ds:datastoreItem xmlns:ds="http://schemas.openxmlformats.org/officeDocument/2006/customXml" ds:itemID="{BCF2DA6A-D7CD-7146-84AE-E91C44F8C797}">
+<ds:datastoreItem xmlns:ds="http://schemas.openxmlformats.org/officeDocument/2006/customXml" ds:itemID="{26BAC8B7-69DF-1143-86B8-16056DA09C71}">
   <ds:schemaRefs>
     <ds:schemaRef ds:uri="http://schemas.openxmlformats.org/officeDocument/2006/bibliography"/>
   </ds:schemaRefs>

</xml_diff>